<commit_message>
Final changes on commit
</commit_message>
<xml_diff>
--- a/readMe.docx
+++ b/readMe.docx
@@ -87,7 +87,29 @@
           <w:shd w:val="clear" w:color="auto" w:fill="FFFFFF"/>
           <w:lang w:eastAsia="en-GB"/>
         </w:rPr>
-        <w:t>Hit the below URL after you the start the Spring boot application.</w:t>
+        <w:t>Hit the below URL after you the start</w:t>
+      </w:r>
+      <w:r>
+        <w:rPr>
+          <w:rFonts w:ascii="Helvetica" w:eastAsia="Times New Roman" w:hAnsi="Helvetica" w:cs="Times New Roman"/>
+          <w:color w:val="505050"/>
+          <w:sz w:val="28"/>
+          <w:szCs w:val="28"/>
+          <w:shd w:val="clear" w:color="auto" w:fill="FFFFFF"/>
+          <w:lang w:eastAsia="en-GB"/>
+        </w:rPr>
+        <w:t>ing</w:t>
+      </w:r>
+      <w:r>
+        <w:rPr>
+          <w:rFonts w:ascii="Helvetica" w:eastAsia="Times New Roman" w:hAnsi="Helvetica" w:cs="Times New Roman"/>
+          <w:color w:val="505050"/>
+          <w:sz w:val="28"/>
+          <w:szCs w:val="28"/>
+          <w:shd w:val="clear" w:color="auto" w:fill="FFFFFF"/>
+          <w:lang w:eastAsia="en-GB"/>
+        </w:rPr>
+        <w:t xml:space="preserve"> the Spring boot application.</w:t>
       </w:r>
     </w:p>
     <w:p>
@@ -216,16 +238,6 @@
           <w:lang w:eastAsia="en-GB"/>
         </w:rPr>
         <w:tab/>
-      </w:r>
-      <w:r>
-        <w:rPr>
-          <w:rFonts w:ascii="Helvetica" w:eastAsia="Times New Roman" w:hAnsi="Helvetica" w:cs="Times New Roman"/>
-          <w:color w:val="505050"/>
-          <w:sz w:val="28"/>
-          <w:szCs w:val="28"/>
-          <w:shd w:val="clear" w:color="auto" w:fill="FFFFFF"/>
-          <w:lang w:eastAsia="en-GB"/>
-        </w:rPr>
         <w:t>Use Post method</w:t>
       </w:r>
     </w:p>
@@ -593,16 +605,6 @@
           <w:lang w:eastAsia="en-GB"/>
         </w:rPr>
         <w:tab/>
-      </w:r>
-      <w:r>
-        <w:rPr>
-          <w:rFonts w:ascii="Helvetica" w:eastAsia="Times New Roman" w:hAnsi="Helvetica" w:cs="Times New Roman"/>
-          <w:color w:val="505050"/>
-          <w:sz w:val="28"/>
-          <w:szCs w:val="28"/>
-          <w:shd w:val="clear" w:color="auto" w:fill="FFFFFF"/>
-          <w:lang w:eastAsia="en-GB"/>
-        </w:rPr>
         <w:t xml:space="preserve">Type </w:t>
       </w:r>
       <w:r>
@@ -796,29 +798,53 @@
           <w:shd w:val="clear" w:color="auto" w:fill="FFFFFF"/>
           <w:lang w:eastAsia="en-GB"/>
         </w:rPr>
-        <w:t xml:space="preserve"> </w:t>
-      </w:r>
-      <w:r>
-        <w:rPr>
-          <w:rFonts w:ascii="Helvetica" w:eastAsia="Times New Roman" w:hAnsi="Helvetica" w:cs="Times New Roman"/>
-          <w:color w:val="505050"/>
-          <w:sz w:val="28"/>
-          <w:szCs w:val="28"/>
-          <w:shd w:val="clear" w:color="auto" w:fill="FFFFFF"/>
-          <w:lang w:eastAsia="en-GB"/>
-        </w:rPr>
-        <w:t>is c</w:t>
-      </w:r>
-      <w:r>
-        <w:rPr>
-          <w:rFonts w:ascii="Helvetica" w:eastAsia="Times New Roman" w:hAnsi="Helvetica" w:cs="Times New Roman"/>
-          <w:color w:val="505050"/>
-          <w:sz w:val="28"/>
-          <w:szCs w:val="28"/>
-          <w:shd w:val="clear" w:color="auto" w:fill="FFFFFF"/>
-          <w:lang w:eastAsia="en-GB"/>
-        </w:rPr>
-        <w:t>ase sensate as shown in below figure.</w:t>
+        <w:t xml:space="preserve"> is </w:t>
+      </w:r>
+      <w:r>
+        <w:rPr>
+          <w:rFonts w:ascii="Helvetica" w:eastAsia="Times New Roman" w:hAnsi="Helvetica" w:cs="Times New Roman"/>
+          <w:color w:val="505050"/>
+          <w:sz w:val="28"/>
+          <w:szCs w:val="28"/>
+          <w:shd w:val="clear" w:color="auto" w:fill="FFFFFF"/>
+          <w:lang w:eastAsia="en-GB"/>
+        </w:rPr>
+        <w:t xml:space="preserve">case-sensitive </w:t>
+      </w:r>
+      <w:bookmarkStart w:id="0" w:name="_GoBack"/>
+      <w:bookmarkEnd w:id="0"/>
+      <w:r>
+        <w:rPr>
+          <w:rFonts w:ascii="Helvetica" w:eastAsia="Times New Roman" w:hAnsi="Helvetica" w:cs="Times New Roman"/>
+          <w:color w:val="505050"/>
+          <w:sz w:val="28"/>
+          <w:szCs w:val="28"/>
+          <w:shd w:val="clear" w:color="auto" w:fill="FFFFFF"/>
+          <w:lang w:eastAsia="en-GB"/>
+        </w:rPr>
+        <w:t xml:space="preserve">as shown in below </w:t>
+      </w:r>
+      <w:r>
+        <w:rPr>
+          <w:rFonts w:ascii="Helvetica" w:eastAsia="Times New Roman" w:hAnsi="Helvetica" w:cs="Times New Roman"/>
+          <w:color w:val="505050"/>
+          <w:sz w:val="28"/>
+          <w:szCs w:val="28"/>
+          <w:shd w:val="clear" w:color="auto" w:fill="FFFFFF"/>
+          <w:lang w:eastAsia="en-GB"/>
+        </w:rPr>
+        <w:t>screen shot</w:t>
+      </w:r>
+      <w:r>
+        <w:rPr>
+          <w:rFonts w:ascii="Helvetica" w:eastAsia="Times New Roman" w:hAnsi="Helvetica" w:cs="Times New Roman"/>
+          <w:color w:val="505050"/>
+          <w:sz w:val="28"/>
+          <w:szCs w:val="28"/>
+          <w:shd w:val="clear" w:color="auto" w:fill="FFFFFF"/>
+          <w:lang w:eastAsia="en-GB"/>
+        </w:rPr>
+        <w:t>.</w:t>
       </w:r>
     </w:p>
     <w:p>
@@ -1400,7 +1426,30 @@
           <w:shd w:val="clear" w:color="auto" w:fill="FFFFFF"/>
           <w:lang w:eastAsia="en-GB"/>
         </w:rPr>
-        <w:t xml:space="preserve">Now you will see select files </w:t>
+        <w:t xml:space="preserve">Now you will see </w:t>
+      </w:r>
+      <w:r>
+        <w:rPr>
+          <w:rFonts w:ascii="Helvetica" w:eastAsia="Times New Roman" w:hAnsi="Helvetica" w:cs="Times New Roman"/>
+          <w:b/>
+          <w:color w:val="505050"/>
+          <w:sz w:val="28"/>
+          <w:szCs w:val="28"/>
+          <w:shd w:val="clear" w:color="auto" w:fill="FFFFFF"/>
+          <w:lang w:eastAsia="en-GB"/>
+        </w:rPr>
+        <w:t>select files</w:t>
+      </w:r>
+      <w:r>
+        <w:rPr>
+          <w:rFonts w:ascii="Helvetica" w:eastAsia="Times New Roman" w:hAnsi="Helvetica" w:cs="Times New Roman"/>
+          <w:color w:val="505050"/>
+          <w:sz w:val="28"/>
+          <w:szCs w:val="28"/>
+          <w:shd w:val="clear" w:color="auto" w:fill="FFFFFF"/>
+          <w:lang w:eastAsia="en-GB"/>
+        </w:rPr>
+        <w:t xml:space="preserve"> </w:t>
       </w:r>
       <w:r>
         <w:rPr>
@@ -1535,7 +1584,29 @@
           <w:shd w:val="clear" w:color="auto" w:fill="FFFFFF"/>
           <w:lang w:eastAsia="en-GB"/>
         </w:rPr>
-        <w:t xml:space="preserve"> at same time</w:t>
+        <w:t xml:space="preserve"> at </w:t>
+      </w:r>
+      <w:r>
+        <w:rPr>
+          <w:rFonts w:ascii="Helvetica" w:eastAsia="Times New Roman" w:hAnsi="Helvetica" w:cs="Times New Roman"/>
+          <w:color w:val="505050"/>
+          <w:sz w:val="28"/>
+          <w:szCs w:val="28"/>
+          <w:shd w:val="clear" w:color="auto" w:fill="FFFFFF"/>
+          <w:lang w:eastAsia="en-GB"/>
+        </w:rPr>
+        <w:t xml:space="preserve">the </w:t>
+      </w:r>
+      <w:r>
+        <w:rPr>
+          <w:rFonts w:ascii="Helvetica" w:eastAsia="Times New Roman" w:hAnsi="Helvetica" w:cs="Times New Roman"/>
+          <w:color w:val="505050"/>
+          <w:sz w:val="28"/>
+          <w:szCs w:val="28"/>
+          <w:shd w:val="clear" w:color="auto" w:fill="FFFFFF"/>
+          <w:lang w:eastAsia="en-GB"/>
+        </w:rPr>
+        <w:t>same time</w:t>
       </w:r>
       <w:r>
         <w:rPr>
@@ -1844,29 +1915,29 @@
           <w:shd w:val="clear" w:color="auto" w:fill="FFFFFF"/>
           <w:lang w:eastAsia="en-GB"/>
         </w:rPr>
-        <w:t>numbers of files</w:t>
-      </w:r>
-      <w:r>
-        <w:rPr>
-          <w:rFonts w:ascii="Helvetica" w:eastAsia="Times New Roman" w:hAnsi="Helvetica" w:cs="Times New Roman"/>
-          <w:color w:val="505050"/>
-          <w:sz w:val="28"/>
-          <w:szCs w:val="28"/>
-          <w:shd w:val="clear" w:color="auto" w:fill="FFFFFF"/>
-          <w:lang w:eastAsia="en-GB"/>
-        </w:rPr>
-        <w:t xml:space="preserve"> </w:t>
-      </w:r>
-      <w:r>
-        <w:rPr>
-          <w:rFonts w:ascii="Helvetica" w:eastAsia="Times New Roman" w:hAnsi="Helvetica" w:cs="Times New Roman"/>
-          <w:color w:val="505050"/>
-          <w:sz w:val="28"/>
-          <w:szCs w:val="28"/>
-          <w:shd w:val="clear" w:color="auto" w:fill="FFFFFF"/>
-          <w:lang w:eastAsia="en-GB"/>
-        </w:rPr>
-        <w:t>Count</w:t>
+        <w:t xml:space="preserve">numbers of files </w:t>
+      </w:r>
+      <w:r>
+        <w:rPr>
+          <w:rFonts w:ascii="Helvetica" w:eastAsia="Times New Roman" w:hAnsi="Helvetica" w:cs="Times New Roman"/>
+          <w:color w:val="505050"/>
+          <w:sz w:val="28"/>
+          <w:szCs w:val="28"/>
+          <w:shd w:val="clear" w:color="auto" w:fill="FFFFFF"/>
+          <w:lang w:eastAsia="en-GB"/>
+        </w:rPr>
+        <w:t>c</w:t>
+      </w:r>
+      <w:r>
+        <w:rPr>
+          <w:rFonts w:ascii="Helvetica" w:eastAsia="Times New Roman" w:hAnsi="Helvetica" w:cs="Times New Roman"/>
+          <w:color w:val="505050"/>
+          <w:sz w:val="28"/>
+          <w:szCs w:val="28"/>
+          <w:shd w:val="clear" w:color="auto" w:fill="FFFFFF"/>
+          <w:lang w:eastAsia="en-GB"/>
+        </w:rPr>
+        <w:t>ount</w:t>
       </w:r>
       <w:r>
         <w:rPr>
@@ -1888,7 +1959,18 @@
           <w:shd w:val="clear" w:color="auto" w:fill="FFFFFF"/>
           <w:lang w:eastAsia="en-GB"/>
         </w:rPr>
-        <w:t xml:space="preserve"> as shown in below figure</w:t>
+        <w:t xml:space="preserve"> as shown in below </w:t>
+      </w:r>
+      <w:r>
+        <w:rPr>
+          <w:rFonts w:ascii="Helvetica" w:eastAsia="Times New Roman" w:hAnsi="Helvetica" w:cs="Times New Roman"/>
+          <w:color w:val="505050"/>
+          <w:sz w:val="28"/>
+          <w:szCs w:val="28"/>
+          <w:shd w:val="clear" w:color="auto" w:fill="FFFFFF"/>
+          <w:lang w:eastAsia="en-GB"/>
+        </w:rPr>
+        <w:t>screen shot</w:t>
       </w:r>
       <w:r>
         <w:rPr>
@@ -2104,20 +2186,29 @@
           <w:shd w:val="clear" w:color="auto" w:fill="FFFFFF"/>
           <w:lang w:eastAsia="en-GB"/>
         </w:rPr>
-        <w:t xml:space="preserve"> the </w:t>
-      </w:r>
-      <w:bookmarkStart w:id="0" w:name="_GoBack"/>
-      <w:bookmarkEnd w:id="0"/>
-      <w:r>
-        <w:rPr>
-          <w:rFonts w:ascii="Helvetica" w:eastAsia="Times New Roman" w:hAnsi="Helvetica" w:cs="Times New Roman"/>
-          <w:color w:val="505050"/>
-          <w:sz w:val="28"/>
-          <w:szCs w:val="28"/>
-          <w:shd w:val="clear" w:color="auto" w:fill="FFFFFF"/>
-          <w:lang w:eastAsia="en-GB"/>
-        </w:rPr>
-        <w:t>API. You will see the response as show below.</w:t>
+        <w:t xml:space="preserve"> the API. You will see the response as show</w:t>
+      </w:r>
+      <w:r>
+        <w:rPr>
+          <w:rFonts w:ascii="Helvetica" w:eastAsia="Times New Roman" w:hAnsi="Helvetica" w:cs="Times New Roman"/>
+          <w:color w:val="505050"/>
+          <w:sz w:val="28"/>
+          <w:szCs w:val="28"/>
+          <w:shd w:val="clear" w:color="auto" w:fill="FFFFFF"/>
+          <w:lang w:eastAsia="en-GB"/>
+        </w:rPr>
+        <w:t>n</w:t>
+      </w:r>
+      <w:r>
+        <w:rPr>
+          <w:rFonts w:ascii="Helvetica" w:eastAsia="Times New Roman" w:hAnsi="Helvetica" w:cs="Times New Roman"/>
+          <w:color w:val="505050"/>
+          <w:sz w:val="28"/>
+          <w:szCs w:val="28"/>
+          <w:shd w:val="clear" w:color="auto" w:fill="FFFFFF"/>
+          <w:lang w:eastAsia="en-GB"/>
+        </w:rPr>
+        <w:t xml:space="preserve"> below.</w:t>
       </w:r>
     </w:p>
     <w:p>

</xml_diff>